<commit_message>
Greg's updates to Judith's edits
</commit_message>
<xml_diff>
--- a/writing/2018/revision1/JPragmat_Responses.docx
+++ b/writing/2018/revision1/JPragmat_Responses.docx
@@ -280,7 +280,548 @@
           <w:color w:val="000000" w:themeColor="text1"/>
           <w:lang w:val="en-US"/>
         </w:rPr>
-        <w:t>Response: We thank the reviewer for this suggestion. We have now included such a footnote (</w:t>
+        <w:t>Response: We thank the reviewer for this suggestion. We have now included such a footnote (Footnote 5 on p. 13).</w:t>
+      </w:r>
+    </w:p>
+    <w:p>
+      <w:pPr>
+        <w:jc w:val="both"/>
+        <w:rPr>
+          <w:rFonts w:cs="Times New Roman"/>
+          <w:lang w:val="en-US"/>
+        </w:rPr>
+      </w:pPr>
+    </w:p>
+    <w:p>
+      <w:pPr>
+        <w:jc w:val="both"/>
+        <w:rPr>
+          <w:rFonts w:cs="Times New Roman"/>
+          <w:lang w:val="en-US"/>
+        </w:rPr>
+      </w:pPr>
+      <w:r>
+        <w:rPr>
+          <w:rFonts w:cs="Times New Roman"/>
+          <w:lang w:val="en-US"/>
+        </w:rPr>
+        <w:t>[</w:t>
+      </w:r>
+      <w:r>
+        <w:rPr>
+          <w:rFonts w:cs="Times New Roman"/>
+          <w:lang w:val="en-US"/>
+        </w:rPr>
+        <w:t>2</w:t>
+      </w:r>
+      <w:r>
+        <w:rPr>
+          <w:rFonts w:cs="Times New Roman"/>
+          <w:lang w:val="en-US"/>
+        </w:rPr>
+        <w:t xml:space="preserve">] </w:t>
+      </w:r>
+      <w:r>
+        <w:rPr>
+          <w:rFonts w:cs="Times New Roman"/>
+          <w:lang w:val="en-US"/>
+        </w:rPr>
+        <w:t xml:space="preserve">It would also be helpful to see a comment on why 'presupposition accommodation' does not seem to help in accounting for the occurrence of 'must' with direct evidence contexts. Looking at the stories, I couldn't really think of a PLAUSIBLE story to license presupposition accommodation, such that the relevant statement is based on indirect evidence after all. The only thing that comes to mind is a Cartesian distrust in the accuracy of one's own senses, and in particular one's vision. </w:t>
+      </w:r>
+    </w:p>
+    <w:p>
+      <w:pPr>
+        <w:jc w:val="both"/>
+        <w:rPr>
+          <w:rFonts w:cs="Times New Roman"/>
+          <w:lang w:val="en-US"/>
+        </w:rPr>
+      </w:pPr>
+      <w:r>
+        <w:rPr>
+          <w:rFonts w:cs="Times New Roman"/>
+          <w:lang w:val="en-US"/>
+        </w:rPr>
+        <w:t>But I am not sure that this is what people actually did. The authors could point out (in a footnote) that presupposition accommodation is not as easy a way out as in other cases of apparent presupposition violations.</w:t>
+      </w:r>
+    </w:p>
+    <w:p>
+      <w:pPr>
+        <w:jc w:val="both"/>
+        <w:rPr>
+          <w:rFonts w:cs="Times New Roman"/>
+          <w:b/>
+          <w:i/>
+          <w:color w:val="000000" w:themeColor="text1"/>
+          <w:lang w:val="en-US"/>
+        </w:rPr>
+      </w:pPr>
+      <w:r>
+        <w:rPr>
+          <w:rFonts w:cs="Times New Roman"/>
+          <w:b/>
+          <w:i/>
+          <w:color w:val="000000" w:themeColor="text1"/>
+          <w:lang w:val="en-US"/>
+        </w:rPr>
+        <w:t xml:space="preserve">Response: </w:t>
+      </w:r>
+      <w:r>
+        <w:rPr>
+          <w:rFonts w:cs="Times New Roman"/>
+          <w:b/>
+          <w:i/>
+          <w:color w:val="000000" w:themeColor="text1"/>
+          <w:lang w:val="en-US"/>
+        </w:rPr>
+        <w:t>We have addressed this in the same footnote.</w:t>
+      </w:r>
+    </w:p>
+    <w:p>
+      <w:pPr>
+        <w:jc w:val="both"/>
+        <w:rPr>
+          <w:rFonts w:cs="Times New Roman"/>
+          <w:lang w:val="en-US"/>
+        </w:rPr>
+      </w:pPr>
+    </w:p>
+    <w:p>
+      <w:pPr>
+        <w:jc w:val="both"/>
+        <w:rPr>
+          <w:rFonts w:cs="Times New Roman"/>
+          <w:lang w:val="en-US"/>
+        </w:rPr>
+      </w:pPr>
+    </w:p>
+    <w:p>
+      <w:pPr>
+        <w:jc w:val="both"/>
+        <w:rPr>
+          <w:rFonts w:cs="Times New Roman"/>
+          <w:lang w:val="en-US"/>
+        </w:rPr>
+      </w:pPr>
+      <w:r>
+        <w:rPr>
+          <w:rFonts w:cs="Times New Roman"/>
+          <w:lang w:val="en-US"/>
+        </w:rPr>
+        <w:t xml:space="preserve">[5] </w:t>
+      </w:r>
+      <w:r>
+        <w:rPr>
+          <w:rFonts w:cs="Times New Roman"/>
+          <w:lang w:val="en-US"/>
+        </w:rPr>
+        <w:t>ii. this point regards the labelling of on context in the appendix:</w:t>
+      </w:r>
+    </w:p>
+    <w:p>
+      <w:pPr>
+        <w:jc w:val="both"/>
+        <w:rPr>
+          <w:rFonts w:cs="Times New Roman"/>
+          <w:lang w:val="en-US"/>
+        </w:rPr>
+      </w:pPr>
+      <w:r>
+        <w:rPr>
+          <w:rFonts w:cs="Times New Roman"/>
+          <w:lang w:val="en-US"/>
+        </w:rPr>
+        <w:t>Ai.2 (rain - sound on the roof): I am not sure that this is accurately labelled as indirect evidence, as it is directly related to an auditory sense stimulus. It is only indirect in the sense that one cannot see the rain, but that should not matter for auditory perception (see the system of evidence types in (6), in which 'auditory perception' is labelled as 'direct'. The same might be said for haptic evidence in Aii.2. I guess at this point, the authors cannot see this experiment any longer, but I would find it reassuring to know that the statistics do not change if Ai.2 and Aii.2 are labelled as 'direct evidence' instead of indirect evidence.</w:t>
+      </w:r>
+    </w:p>
+    <w:p>
+      <w:pPr>
+        <w:jc w:val="both"/>
+        <w:rPr>
+          <w:rFonts w:cs="Times New Roman"/>
+          <w:lang w:val="en-US"/>
+        </w:rPr>
+      </w:pPr>
+      <w:r>
+        <w:rPr>
+          <w:rFonts w:cs="Times New Roman"/>
+          <w:lang w:val="en-US"/>
+        </w:rPr>
+        <w:t>At the very least, the choice of the label 'indirect' should be motivated for these two cases.</w:t>
+      </w:r>
+    </w:p>
+    <w:p>
+      <w:pPr>
+        <w:jc w:val="both"/>
+        <w:rPr>
+          <w:rFonts w:cs="Times New Roman"/>
+          <w:b/>
+          <w:i/>
+          <w:color w:val="000000" w:themeColor="text1"/>
+          <w:lang w:val="en-US"/>
+        </w:rPr>
+      </w:pPr>
+      <w:r>
+        <w:rPr>
+          <w:rFonts w:cs="Times New Roman"/>
+          <w:b/>
+          <w:i/>
+          <w:color w:val="000000" w:themeColor="text1"/>
+          <w:lang w:val="en-US"/>
+        </w:rPr>
+        <w:t xml:space="preserve">Response: </w:t>
+      </w:r>
+      <w:r>
+        <w:rPr>
+          <w:rFonts w:cs="Times New Roman"/>
+          <w:b/>
+          <w:i/>
+          <w:color w:val="000000" w:themeColor="text1"/>
+          <w:lang w:val="en-US"/>
+        </w:rPr>
+        <w:t xml:space="preserve">We </w:t>
+      </w:r>
+      <w:r>
+        <w:rPr>
+          <w:rFonts w:cs="Times New Roman"/>
+          <w:b/>
+          <w:i/>
+          <w:color w:val="000000" w:themeColor="text1"/>
+          <w:lang w:val="en-US"/>
+        </w:rPr>
+        <w:t>spent some</w:t>
+      </w:r>
+      <w:r>
+        <w:rPr>
+          <w:rFonts w:cs="Times New Roman"/>
+          <w:b/>
+          <w:i/>
+          <w:color w:val="000000" w:themeColor="text1"/>
+          <w:lang w:val="en-US"/>
+        </w:rPr>
+        <w:t xml:space="preserve"> </w:t>
+      </w:r>
+      <w:r>
+        <w:rPr>
+          <w:rFonts w:cs="Times New Roman"/>
+          <w:b/>
+          <w:i/>
+          <w:color w:val="000000" w:themeColor="text1"/>
+          <w:lang w:val="en-US"/>
+        </w:rPr>
+        <w:t>discussing</w:t>
+      </w:r>
+      <w:r>
+        <w:rPr>
+          <w:rFonts w:cs="Times New Roman"/>
+          <w:b/>
+          <w:i/>
+          <w:color w:val="000000" w:themeColor="text1"/>
+          <w:lang w:val="en-US"/>
+        </w:rPr>
+        <w:t xml:space="preserve"> those particular items </w:t>
+      </w:r>
+      <w:r>
+        <w:rPr>
+          <w:rFonts w:cs="Times New Roman"/>
+          <w:b/>
+          <w:i/>
+          <w:color w:val="000000" w:themeColor="text1"/>
+          <w:lang w:val="en-US"/>
+        </w:rPr>
+        <w:t xml:space="preserve">amongst ourselves </w:t>
+      </w:r>
+      <w:r>
+        <w:rPr>
+          <w:rFonts w:cs="Times New Roman"/>
+          <w:b/>
+          <w:i/>
+          <w:color w:val="000000" w:themeColor="text1"/>
+          <w:lang w:val="en-US"/>
+        </w:rPr>
+        <w:t xml:space="preserve">and ended up categorizing them as indirect </w:t>
+      </w:r>
+      <w:r>
+        <w:rPr>
+          <w:rFonts w:cs="Times New Roman"/>
+          <w:b/>
+          <w:i/>
+          <w:color w:val="000000" w:themeColor="text1"/>
+          <w:lang w:val="en-US"/>
+        </w:rPr>
+        <w:t>for the following reason:</w:t>
+      </w:r>
+      <w:r>
+        <w:rPr>
+          <w:rFonts w:cs="Times New Roman"/>
+          <w:b/>
+          <w:i/>
+          <w:color w:val="000000" w:themeColor="text1"/>
+          <w:lang w:val="en-US"/>
+        </w:rPr>
+        <w:t xml:space="preserve"> what should be relevant </w:t>
+      </w:r>
+      <w:r>
+        <w:rPr>
+          <w:rFonts w:cs="Times New Roman"/>
+          <w:b/>
+          <w:i/>
+          <w:color w:val="000000" w:themeColor="text1"/>
+          <w:lang w:val="en-US"/>
+        </w:rPr>
+        <w:t xml:space="preserve">for the evidence to be categorized as direct </w:t>
+      </w:r>
+      <w:r>
+        <w:rPr>
+          <w:rFonts w:cs="Times New Roman"/>
+          <w:b/>
+          <w:i/>
+          <w:color w:val="000000" w:themeColor="text1"/>
+          <w:lang w:val="en-US"/>
+        </w:rPr>
+        <w:t xml:space="preserve">is whether or not the evidence is direct evidence </w:t>
+      </w:r>
+      <w:r>
+        <w:rPr>
+          <w:rFonts w:cs="Times New Roman"/>
+          <w:b/>
+          <w:color w:val="000000" w:themeColor="text1"/>
+          <w:lang w:val="en-US"/>
+        </w:rPr>
+        <w:t>for p</w:t>
+      </w:r>
+      <w:r>
+        <w:rPr>
+          <w:rFonts w:cs="Times New Roman"/>
+          <w:b/>
+          <w:i/>
+          <w:color w:val="000000" w:themeColor="text1"/>
+          <w:lang w:val="en-US"/>
+        </w:rPr>
+        <w:t xml:space="preserve"> (that it is raining), and not simply whether the evidence is perceptual. If the only bar</w:t>
+      </w:r>
+      <w:r>
+        <w:rPr>
+          <w:rFonts w:cs="Times New Roman"/>
+          <w:b/>
+          <w:i/>
+          <w:color w:val="000000" w:themeColor="text1"/>
+          <w:lang w:val="en-US"/>
+        </w:rPr>
+        <w:t xml:space="preserve"> for directness</w:t>
+      </w:r>
+      <w:r>
+        <w:rPr>
+          <w:rFonts w:cs="Times New Roman"/>
+          <w:b/>
+          <w:i/>
+          <w:color w:val="000000" w:themeColor="text1"/>
+          <w:lang w:val="en-US"/>
+        </w:rPr>
+        <w:t xml:space="preserve"> is whether evidence is perceptual, then hallucinating the sound of rain should be ‘direct’ evidence for it raining. </w:t>
+      </w:r>
+      <w:r>
+        <w:rPr>
+          <w:rFonts w:cs="Times New Roman"/>
+          <w:b/>
+          <w:i/>
+          <w:color w:val="000000" w:themeColor="text1"/>
+          <w:lang w:val="en-US"/>
+        </w:rPr>
+        <w:t>Similarly, the haptic evidence in A.2.2 might be misleading – maybe without my knowing it</w:t>
+      </w:r>
+      <w:r>
+        <w:rPr>
+          <w:rFonts w:cs="Times New Roman"/>
+          <w:b/>
+          <w:i/>
+          <w:color w:val="000000" w:themeColor="text1"/>
+          <w:lang w:val="en-US"/>
+        </w:rPr>
+        <w:t>, the cold cup i</w:t>
+      </w:r>
+      <w:r>
+        <w:rPr>
+          <w:rFonts w:cs="Times New Roman"/>
+          <w:b/>
+          <w:i/>
+          <w:color w:val="000000" w:themeColor="text1"/>
+          <w:lang w:val="en-US"/>
+        </w:rPr>
+        <w:t xml:space="preserve">s </w:t>
+      </w:r>
+      <w:r>
+        <w:rPr>
+          <w:rFonts w:cs="Times New Roman"/>
+          <w:b/>
+          <w:i/>
+          <w:color w:val="000000" w:themeColor="text1"/>
+          <w:lang w:val="en-US"/>
+        </w:rPr>
+        <w:t xml:space="preserve">only </w:t>
+      </w:r>
+      <w:r>
+        <w:rPr>
+          <w:rFonts w:cs="Times New Roman"/>
+          <w:b/>
+          <w:i/>
+          <w:color w:val="000000" w:themeColor="text1"/>
+          <w:lang w:val="en-US"/>
+        </w:rPr>
+        <w:t>a</w:t>
+      </w:r>
+      <w:r>
+        <w:rPr>
+          <w:rFonts w:cs="Times New Roman"/>
+          <w:b/>
+          <w:i/>
+          <w:color w:val="000000" w:themeColor="text1"/>
+          <w:lang w:val="en-US"/>
+        </w:rPr>
+        <w:t>n externally cold</w:t>
+      </w:r>
+      <w:r>
+        <w:rPr>
+          <w:rFonts w:cs="Times New Roman"/>
+          <w:b/>
+          <w:i/>
+          <w:color w:val="000000" w:themeColor="text1"/>
+          <w:lang w:val="en-US"/>
+        </w:rPr>
+        <w:t xml:space="preserve"> thermos cup containing hot coffee.</w:t>
+      </w:r>
+    </w:p>
+    <w:p>
+      <w:pPr>
+        <w:jc w:val="both"/>
+        <w:rPr>
+          <w:rFonts w:cs="Times New Roman"/>
+          <w:b/>
+          <w:i/>
+          <w:color w:val="000000" w:themeColor="text1"/>
+          <w:lang w:val="en-US"/>
+        </w:rPr>
+      </w:pPr>
+      <w:r>
+        <w:rPr>
+          <w:rFonts w:cs="Times New Roman"/>
+          <w:b/>
+          <w:i/>
+          <w:color w:val="000000" w:themeColor="text1"/>
+          <w:lang w:val="en-US"/>
+        </w:rPr>
+        <w:t xml:space="preserve">This is all to say that we explicitly stacked the deck against ourselves – if we </w:t>
+      </w:r>
+      <w:r>
+        <w:rPr>
+          <w:rFonts w:cs="Times New Roman"/>
+          <w:b/>
+          <w:i/>
+          <w:color w:val="000000" w:themeColor="text1"/>
+          <w:lang w:val="en-US"/>
+        </w:rPr>
+        <w:t xml:space="preserve">instead </w:t>
+      </w:r>
+      <w:r>
+        <w:rPr>
+          <w:rFonts w:cs="Times New Roman"/>
+          <w:b/>
+          <w:i/>
+          <w:color w:val="000000" w:themeColor="text1"/>
+          <w:lang w:val="en-US"/>
+        </w:rPr>
+        <w:t>label these two pieces of evidence ‘direct’, then we also see more ‘must’ uses with direct evidence</w:t>
+      </w:r>
+      <w:r>
+        <w:rPr>
+          <w:rFonts w:cs="Times New Roman"/>
+          <w:b/>
+          <w:i/>
+          <w:color w:val="000000" w:themeColor="text1"/>
+          <w:lang w:val="en-US"/>
+        </w:rPr>
+        <w:t xml:space="preserve"> in production</w:t>
+      </w:r>
+      <w:r>
+        <w:rPr>
+          <w:rFonts w:cs="Times New Roman"/>
+          <w:b/>
+          <w:i/>
+          <w:color w:val="000000" w:themeColor="text1"/>
+          <w:lang w:val="en-US"/>
+        </w:rPr>
+        <w:t>.</w:t>
+      </w:r>
+      <w:r>
+        <w:rPr>
+          <w:rFonts w:cs="Times New Roman"/>
+          <w:b/>
+          <w:i/>
+          <w:color w:val="000000" w:themeColor="text1"/>
+          <w:lang w:val="en-US"/>
+        </w:rPr>
+        <w:t xml:space="preserve"> We have included the graph that demonstrates this below.</w:t>
+      </w:r>
+      <w:r>
+        <w:rPr>
+          <w:rFonts w:cs="Times New Roman"/>
+          <w:b/>
+          <w:i/>
+          <w:color w:val="000000" w:themeColor="text1"/>
+          <w:lang w:val="en-US"/>
+        </w:rPr>
+        <w:t xml:space="preserve"> In the </w:t>
+      </w:r>
+      <w:r>
+        <w:rPr>
+          <w:rFonts w:cs="Times New Roman"/>
+          <w:b/>
+          <w:i/>
+          <w:color w:val="000000" w:themeColor="text1"/>
+          <w:lang w:val="en-US"/>
+        </w:rPr>
+        <w:t xml:space="preserve">production </w:t>
+      </w:r>
+      <w:r>
+        <w:rPr>
+          <w:rFonts w:cs="Times New Roman"/>
+          <w:b/>
+          <w:i/>
+          <w:color w:val="000000" w:themeColor="text1"/>
+          <w:lang w:val="en-US"/>
+        </w:rPr>
+        <w:t xml:space="preserve">analysis, all the results remain qualitatively the same with the following exceptions: the effect of evidence strength on English ‘must’ changes from significant to marginal </w:t>
+      </w:r>
+      <w:r>
+        <w:rPr>
+          <w:rFonts w:cs="Times New Roman"/>
+          <w:b/>
+          <w:i/>
+          <w:color w:val="000000" w:themeColor="text1"/>
+          <w:lang w:val="en-US"/>
+        </w:rPr>
+        <w:t xml:space="preserve">(without changing sign) </w:t>
+      </w:r>
+      <w:r>
+        <w:rPr>
+          <w:rFonts w:cs="Times New Roman"/>
+          <w:b/>
+          <w:i/>
+          <w:color w:val="000000" w:themeColor="text1"/>
+          <w:lang w:val="en-US"/>
+        </w:rPr>
+        <w:t xml:space="preserve">and </w:t>
+      </w:r>
+      <w:r>
+        <w:rPr>
+          <w:rFonts w:cs="Times New Roman"/>
+          <w:b/>
+          <w:i/>
+          <w:color w:val="000000" w:themeColor="text1"/>
+          <w:lang w:val="en-US"/>
+        </w:rPr>
+        <w:lastRenderedPageBreak/>
+        <w:t>the effect of evidence directness for German ‘</w:t>
       </w:r>
       <w:proofErr w:type="spellStart"/>
       <w:r>
@@ -291,7 +832,7 @@
           <w:color w:val="000000" w:themeColor="text1"/>
           <w:lang w:val="en-US"/>
         </w:rPr>
-        <w:t>Footnote</w:t>
+        <w:t>vermutlich</w:t>
       </w:r>
       <w:proofErr w:type="spellEnd"/>
       <w:r>
@@ -302,456 +843,24 @@
           <w:color w:val="000000" w:themeColor="text1"/>
           <w:lang w:val="en-US"/>
         </w:rPr>
-        <w:t xml:space="preserve"> 5 on p. 13).</w:t>
-      </w:r>
-    </w:p>
-    <w:p>
-      <w:pPr>
-        <w:jc w:val="both"/>
-        <w:rPr>
-          <w:rFonts w:cs="Times New Roman"/>
-          <w:lang w:val="en-US"/>
-        </w:rPr>
-      </w:pPr>
-    </w:p>
-    <w:p>
-      <w:pPr>
-        <w:jc w:val="both"/>
-        <w:rPr>
-          <w:rFonts w:cs="Times New Roman"/>
-          <w:lang w:val="en-US"/>
-        </w:rPr>
-      </w:pPr>
-      <w:r>
-        <w:rPr>
-          <w:rFonts w:cs="Times New Roman"/>
-          <w:lang w:val="en-US"/>
-        </w:rPr>
-        <w:t>[</w:t>
-      </w:r>
-      <w:r>
-        <w:rPr>
-          <w:rFonts w:cs="Times New Roman"/>
-          <w:lang w:val="en-US"/>
-        </w:rPr>
-        <w:t>2</w:t>
-      </w:r>
-      <w:r>
-        <w:rPr>
-          <w:rFonts w:cs="Times New Roman"/>
-          <w:lang w:val="en-US"/>
-        </w:rPr>
-        <w:t xml:space="preserve">] </w:t>
-      </w:r>
-      <w:r>
-        <w:rPr>
-          <w:rFonts w:cs="Times New Roman"/>
-          <w:lang w:val="en-US"/>
-        </w:rPr>
-        <w:t xml:space="preserve">It would also be helpful to see a comment on why 'presupposition accommodation' does not seem to help in accounting for the occurrence of 'must' with direct evidence contexts. Looking at the stories, I couldn't really think of a PLAUSIBLE story to license presupposition accommodation, such that the relevant statement is based on indirect evidence after all. The only thing that comes to mind is a Cartesian distrust in the accuracy of one's own senses, and in particular one's vision. </w:t>
-      </w:r>
-    </w:p>
-    <w:p>
-      <w:pPr>
-        <w:jc w:val="both"/>
-        <w:rPr>
-          <w:rFonts w:cs="Times New Roman"/>
-          <w:lang w:val="en-US"/>
-        </w:rPr>
-      </w:pPr>
-      <w:r>
-        <w:rPr>
-          <w:rFonts w:cs="Times New Roman"/>
-          <w:lang w:val="en-US"/>
-        </w:rPr>
-        <w:t>But I am not sure that this is what people actually did. The authors could point out (in a footnote) that presupposition accommodation is not as easy a way out as in other cases of apparent presupposition violations.</w:t>
-      </w:r>
-    </w:p>
-    <w:p>
-      <w:pPr>
-        <w:jc w:val="both"/>
-        <w:rPr>
-          <w:rFonts w:cs="Times New Roman"/>
-          <w:b/>
-          <w:i/>
-          <w:color w:val="000000" w:themeColor="text1"/>
-          <w:lang w:val="en-US"/>
-        </w:rPr>
-      </w:pPr>
-      <w:r>
-        <w:rPr>
-          <w:rFonts w:cs="Times New Roman"/>
-          <w:b/>
-          <w:i/>
-          <w:color w:val="000000" w:themeColor="text1"/>
-          <w:lang w:val="en-US"/>
-        </w:rPr>
-        <w:t xml:space="preserve">Response: </w:t>
-      </w:r>
-      <w:r>
-        <w:rPr>
-          <w:rFonts w:cs="Times New Roman"/>
-          <w:b/>
-          <w:i/>
-          <w:color w:val="000000" w:themeColor="text1"/>
-          <w:lang w:val="en-US"/>
-        </w:rPr>
-        <w:t xml:space="preserve">We have addressed this in the same </w:t>
-      </w:r>
-      <w:bookmarkStart w:id="0" w:name="_GoBack"/>
-      <w:bookmarkEnd w:id="0"/>
-      <w:r>
-        <w:rPr>
-          <w:rFonts w:cs="Times New Roman"/>
-          <w:b/>
-          <w:i/>
-          <w:color w:val="000000" w:themeColor="text1"/>
-          <w:lang w:val="en-US"/>
-        </w:rPr>
-        <w:t>footnote.</w:t>
-      </w:r>
-    </w:p>
-    <w:p>
-      <w:pPr>
-        <w:jc w:val="both"/>
-        <w:rPr>
-          <w:rFonts w:cs="Times New Roman"/>
-          <w:lang w:val="en-US"/>
-        </w:rPr>
-      </w:pPr>
-    </w:p>
-    <w:p>
-      <w:pPr>
-        <w:jc w:val="both"/>
-        <w:rPr>
-          <w:rFonts w:cs="Times New Roman"/>
-          <w:lang w:val="en-US"/>
-        </w:rPr>
-      </w:pPr>
-    </w:p>
-    <w:p>
-      <w:pPr>
-        <w:jc w:val="both"/>
-        <w:rPr>
-          <w:rFonts w:cs="Times New Roman"/>
-          <w:lang w:val="en-US"/>
-        </w:rPr>
-      </w:pPr>
-      <w:r>
-        <w:rPr>
-          <w:rFonts w:cs="Times New Roman"/>
-          <w:lang w:val="en-US"/>
-        </w:rPr>
-        <w:t xml:space="preserve">[5] </w:t>
-      </w:r>
-      <w:r>
-        <w:rPr>
-          <w:rFonts w:cs="Times New Roman"/>
-          <w:lang w:val="en-US"/>
-        </w:rPr>
-        <w:t>ii. this point regards the labelling of on context in the appendix:</w:t>
-      </w:r>
-    </w:p>
-    <w:p>
-      <w:pPr>
-        <w:jc w:val="both"/>
-        <w:rPr>
-          <w:rFonts w:cs="Times New Roman"/>
-          <w:lang w:val="en-US"/>
-        </w:rPr>
-      </w:pPr>
-      <w:r>
-        <w:rPr>
-          <w:rFonts w:cs="Times New Roman"/>
-          <w:lang w:val="en-US"/>
-        </w:rPr>
-        <w:t>Ai.2 (rain - sound on the roof): I am not sure that this is accurately labelled as indirect evidence, as it is directly related to an auditory sense stimulus. It is only indirect in the sense that one cannot see the rain, but that should not matter for auditory perception (see the system of evidence types in (6), in which 'auditory perception' is labelled as 'direct'. The same might be said for haptic evidence in Aii.2. I guess at this point, the authors cannot see this experiment any longer, but I would find it reassuring to know that the statistics do not change if Ai.2 and Aii.2 are labelled as 'direct evidence' instead of indirect evidence.</w:t>
-      </w:r>
-    </w:p>
-    <w:p>
-      <w:pPr>
-        <w:jc w:val="both"/>
-        <w:rPr>
-          <w:rFonts w:cs="Times New Roman"/>
-          <w:lang w:val="en-US"/>
-        </w:rPr>
-      </w:pPr>
-      <w:r>
-        <w:rPr>
-          <w:rFonts w:cs="Times New Roman"/>
-          <w:lang w:val="en-US"/>
-        </w:rPr>
-        <w:t>At the very least, the choice of the label 'indirect' should be motivated for these two cases.</w:t>
-      </w:r>
-    </w:p>
-    <w:p>
-      <w:pPr>
-        <w:jc w:val="both"/>
-        <w:rPr>
-          <w:rFonts w:cs="Times New Roman"/>
-          <w:i/>
-          <w:color w:val="FF0000"/>
-          <w:lang w:val="en-US"/>
-        </w:rPr>
-      </w:pPr>
-      <w:r>
-        <w:rPr>
-          <w:rFonts w:cs="Times New Roman"/>
-          <w:i/>
-          <w:color w:val="FF0000"/>
-          <w:lang w:val="en-US"/>
-        </w:rPr>
-        <w:t xml:space="preserve">Response: </w:t>
-      </w:r>
-      <w:r>
-        <w:rPr>
-          <w:rFonts w:cs="Times New Roman"/>
-          <w:i/>
-          <w:color w:val="FF0000"/>
-          <w:lang w:val="en-US"/>
-        </w:rPr>
-        <w:t xml:space="preserve">We </w:t>
-      </w:r>
-      <w:r>
-        <w:rPr>
-          <w:rFonts w:cs="Times New Roman"/>
-          <w:i/>
-          <w:color w:val="FF0000"/>
-          <w:lang w:val="en-US"/>
-        </w:rPr>
-        <w:t>spent some</w:t>
-      </w:r>
-      <w:r>
-        <w:rPr>
-          <w:rFonts w:cs="Times New Roman"/>
-          <w:i/>
-          <w:color w:val="FF0000"/>
-          <w:lang w:val="en-US"/>
-        </w:rPr>
-        <w:t xml:space="preserve"> </w:t>
-      </w:r>
-      <w:r>
-        <w:rPr>
-          <w:rFonts w:cs="Times New Roman"/>
-          <w:i/>
-          <w:color w:val="FF0000"/>
-          <w:lang w:val="en-US"/>
-        </w:rPr>
-        <w:t>discussing</w:t>
-      </w:r>
-      <w:r>
-        <w:rPr>
-          <w:rFonts w:cs="Times New Roman"/>
-          <w:i/>
-          <w:color w:val="FF0000"/>
-          <w:lang w:val="en-US"/>
-        </w:rPr>
-        <w:t xml:space="preserve"> those particular items </w:t>
-      </w:r>
-      <w:r>
-        <w:rPr>
-          <w:rFonts w:cs="Times New Roman"/>
-          <w:i/>
-          <w:color w:val="FF0000"/>
-          <w:lang w:val="en-US"/>
-        </w:rPr>
-        <w:t xml:space="preserve">amongst ourselves </w:t>
-      </w:r>
-      <w:r>
-        <w:rPr>
-          <w:rFonts w:cs="Times New Roman"/>
-          <w:i/>
-          <w:color w:val="FF0000"/>
-          <w:lang w:val="en-US"/>
-        </w:rPr>
-        <w:t xml:space="preserve">and ended up categorizing them as indirect </w:t>
-      </w:r>
-      <w:r>
-        <w:rPr>
-          <w:rFonts w:cs="Times New Roman"/>
-          <w:i/>
-          <w:color w:val="FF0000"/>
-          <w:lang w:val="en-US"/>
-        </w:rPr>
-        <w:t>for the following reason:</w:t>
-      </w:r>
-      <w:r>
-        <w:rPr>
-          <w:rFonts w:cs="Times New Roman"/>
-          <w:i/>
-          <w:color w:val="FF0000"/>
-          <w:lang w:val="en-US"/>
-        </w:rPr>
-        <w:t xml:space="preserve"> what should be relevant </w:t>
-      </w:r>
-      <w:r>
-        <w:rPr>
-          <w:rFonts w:cs="Times New Roman"/>
-          <w:i/>
-          <w:color w:val="FF0000"/>
-          <w:lang w:val="en-US"/>
-        </w:rPr>
-        <w:t xml:space="preserve">for the evidence to be categorized as direct </w:t>
-      </w:r>
-      <w:r>
-        <w:rPr>
-          <w:rFonts w:cs="Times New Roman"/>
-          <w:i/>
-          <w:color w:val="FF0000"/>
-          <w:lang w:val="en-US"/>
-        </w:rPr>
-        <w:t xml:space="preserve">is whether or not the evidence is direct evidence </w:t>
-      </w:r>
-      <w:r>
-        <w:rPr>
-          <w:rFonts w:cs="Times New Roman"/>
-          <w:color w:val="FF0000"/>
-          <w:lang w:val="en-US"/>
-        </w:rPr>
-        <w:t>for p</w:t>
-      </w:r>
-      <w:r>
-        <w:rPr>
-          <w:rFonts w:cs="Times New Roman"/>
-          <w:i/>
-          <w:color w:val="FF0000"/>
-          <w:lang w:val="en-US"/>
-        </w:rPr>
-        <w:t xml:space="preserve"> (that it is raining), and not simply whether the evidence is perceptual. If the only bar</w:t>
-      </w:r>
-      <w:r>
-        <w:rPr>
-          <w:rFonts w:cs="Times New Roman"/>
-          <w:i/>
-          <w:color w:val="FF0000"/>
-          <w:lang w:val="en-US"/>
-        </w:rPr>
-        <w:t xml:space="preserve"> for directness</w:t>
-      </w:r>
-      <w:r>
-        <w:rPr>
-          <w:rFonts w:cs="Times New Roman"/>
-          <w:i/>
-          <w:color w:val="FF0000"/>
-          <w:lang w:val="en-US"/>
-        </w:rPr>
-        <w:t xml:space="preserve"> is whether evidence is perceptual, then hallucinating the sound of rain should be ‘direct’ evidence for it raining. </w:t>
-      </w:r>
-      <w:r>
-        <w:rPr>
-          <w:rFonts w:cs="Times New Roman"/>
-          <w:i/>
-          <w:color w:val="FF0000"/>
-          <w:lang w:val="en-US"/>
-        </w:rPr>
-        <w:t>Similarly, the haptic evidence in A.2.2 might be misleading – maybe without my knowing it</w:t>
-      </w:r>
-      <w:r>
-        <w:rPr>
-          <w:rFonts w:cs="Times New Roman"/>
-          <w:i/>
-          <w:color w:val="FF0000"/>
-          <w:lang w:val="en-US"/>
-        </w:rPr>
-        <w:t>, the cold cup i</w:t>
-      </w:r>
-      <w:r>
-        <w:rPr>
-          <w:rFonts w:cs="Times New Roman"/>
-          <w:i/>
-          <w:color w:val="FF0000"/>
-          <w:lang w:val="en-US"/>
-        </w:rPr>
-        <w:t xml:space="preserve">s </w:t>
-      </w:r>
-      <w:r>
-        <w:rPr>
-          <w:rFonts w:cs="Times New Roman"/>
-          <w:i/>
-          <w:color w:val="FF0000"/>
-          <w:lang w:val="en-US"/>
-        </w:rPr>
-        <w:t xml:space="preserve">only </w:t>
-      </w:r>
-      <w:r>
-        <w:rPr>
-          <w:rFonts w:cs="Times New Roman"/>
-          <w:i/>
-          <w:color w:val="FF0000"/>
-          <w:lang w:val="en-US"/>
-        </w:rPr>
-        <w:t>a</w:t>
-      </w:r>
-      <w:r>
-        <w:rPr>
-          <w:rFonts w:cs="Times New Roman"/>
-          <w:i/>
-          <w:color w:val="FF0000"/>
-          <w:lang w:val="en-US"/>
-        </w:rPr>
-        <w:t>n externally cold</w:t>
-      </w:r>
-      <w:r>
-        <w:rPr>
-          <w:rFonts w:cs="Times New Roman"/>
-          <w:i/>
-          <w:color w:val="FF0000"/>
-          <w:lang w:val="en-US"/>
-        </w:rPr>
-        <w:t xml:space="preserve"> thermos cup containing hot coffee.</w:t>
-      </w:r>
-    </w:p>
-    <w:p>
-      <w:pPr>
-        <w:jc w:val="both"/>
-        <w:rPr>
-          <w:rFonts w:cs="Times New Roman"/>
-          <w:i/>
-          <w:color w:val="FF0000"/>
-          <w:lang w:val="en-US"/>
-        </w:rPr>
-      </w:pPr>
-      <w:r>
-        <w:rPr>
-          <w:rFonts w:cs="Times New Roman"/>
-          <w:i/>
-          <w:color w:val="FF0000"/>
-          <w:lang w:val="en-US"/>
-        </w:rPr>
-        <w:t xml:space="preserve">This is all to say that we explicitly stacked the deck against ourselves – if we </w:t>
-      </w:r>
-      <w:r>
-        <w:rPr>
-          <w:rFonts w:cs="Times New Roman"/>
-          <w:i/>
-          <w:color w:val="FF0000"/>
-          <w:lang w:val="en-US"/>
-        </w:rPr>
-        <w:t xml:space="preserve">instead </w:t>
-      </w:r>
-      <w:r>
-        <w:rPr>
-          <w:rFonts w:cs="Times New Roman"/>
-          <w:i/>
-          <w:color w:val="FF0000"/>
-          <w:lang w:val="en-US"/>
-        </w:rPr>
-        <w:t>label these two pieces of evidence ‘direct’, then we also see more ‘must’ uses with direct evidence</w:t>
-      </w:r>
-      <w:r>
-        <w:rPr>
-          <w:rFonts w:cs="Times New Roman"/>
-          <w:i/>
-          <w:color w:val="FF0000"/>
-          <w:lang w:val="en-US"/>
-        </w:rPr>
-        <w:t xml:space="preserve"> in production</w:t>
-      </w:r>
-      <w:r>
-        <w:rPr>
-          <w:rFonts w:cs="Times New Roman"/>
-          <w:i/>
-          <w:color w:val="FF0000"/>
+        <w:t>’ changes from non-significant to significant</w:t>
+      </w:r>
+      <w:r>
+        <w:rPr>
+          <w:rFonts w:cs="Times New Roman"/>
+          <w:b/>
+          <w:i/>
+          <w:color w:val="000000" w:themeColor="text1"/>
+          <w:lang w:val="en-US"/>
+        </w:rPr>
+        <w:t xml:space="preserve"> (without changing sign)</w:t>
+      </w:r>
+      <w:r>
+        <w:rPr>
+          <w:rFonts w:cs="Times New Roman"/>
+          <w:b/>
+          <w:i/>
+          <w:color w:val="000000" w:themeColor="text1"/>
           <w:lang w:val="en-US"/>
         </w:rPr>
         <w:t>.</w:t>
@@ -759,110 +868,9 @@
       <w:r>
         <w:rPr>
           <w:rFonts w:cs="Times New Roman"/>
-          <w:i/>
-          <w:color w:val="FF0000"/>
-          <w:lang w:val="en-US"/>
-        </w:rPr>
-        <w:t xml:space="preserve"> We have included the graph that demonstrates this below.</w:t>
-      </w:r>
-      <w:r>
-        <w:rPr>
-          <w:rFonts w:cs="Times New Roman"/>
-          <w:i/>
-          <w:color w:val="FF0000"/>
-          <w:lang w:val="en-US"/>
-        </w:rPr>
-        <w:t xml:space="preserve"> In the </w:t>
-      </w:r>
-      <w:r>
-        <w:rPr>
-          <w:rFonts w:cs="Times New Roman"/>
-          <w:i/>
-          <w:color w:val="FF0000"/>
-          <w:lang w:val="en-US"/>
-        </w:rPr>
-        <w:t xml:space="preserve">production </w:t>
-      </w:r>
-      <w:r>
-        <w:rPr>
-          <w:rFonts w:cs="Times New Roman"/>
-          <w:i/>
-          <w:color w:val="FF0000"/>
-          <w:lang w:val="en-US"/>
-        </w:rPr>
-        <w:t xml:space="preserve">analysis, all the results remain qualitatively the same with the following exceptions: the effect of evidence strength on English ‘must’ changes from significant to marginal </w:t>
-      </w:r>
-      <w:r>
-        <w:rPr>
-          <w:rFonts w:cs="Times New Roman"/>
-          <w:i/>
-          <w:color w:val="FF0000"/>
-          <w:lang w:val="en-US"/>
-        </w:rPr>
-        <w:t xml:space="preserve">(without changing sign) </w:t>
-      </w:r>
-      <w:r>
-        <w:rPr>
-          <w:rFonts w:cs="Times New Roman"/>
-          <w:i/>
-          <w:color w:val="FF0000"/>
-          <w:lang w:val="en-US"/>
-        </w:rPr>
-        <w:t xml:space="preserve">and the effect of </w:t>
-      </w:r>
-      <w:r>
-        <w:rPr>
-          <w:rFonts w:cs="Times New Roman"/>
-          <w:i/>
-          <w:color w:val="FF0000"/>
-          <w:lang w:val="en-US"/>
-        </w:rPr>
-        <w:lastRenderedPageBreak/>
-        <w:t>evidence directness for German ‘</w:t>
-      </w:r>
-      <w:proofErr w:type="spellStart"/>
-      <w:r>
-        <w:rPr>
-          <w:rFonts w:cs="Times New Roman"/>
-          <w:i/>
-          <w:color w:val="FF0000"/>
-          <w:lang w:val="en-US"/>
-        </w:rPr>
-        <w:t>vermutlich</w:t>
-      </w:r>
-      <w:proofErr w:type="spellEnd"/>
-      <w:r>
-        <w:rPr>
-          <w:rFonts w:cs="Times New Roman"/>
-          <w:i/>
-          <w:color w:val="FF0000"/>
-          <w:lang w:val="en-US"/>
-        </w:rPr>
-        <w:t>’ changes from non-significant to significant</w:t>
-      </w:r>
-      <w:r>
-        <w:rPr>
-          <w:rFonts w:cs="Times New Roman"/>
-          <w:i/>
-          <w:color w:val="FF0000"/>
-          <w:lang w:val="en-US"/>
-        </w:rPr>
-        <w:t xml:space="preserve"> (without changing sign)</w:t>
-      </w:r>
-      <w:r>
-        <w:rPr>
-          <w:rFonts w:cs="Times New Roman"/>
-          <w:i/>
-          <w:color w:val="FF0000"/>
-          <w:lang w:val="en-US"/>
-        </w:rPr>
-        <w:t>.</w:t>
-      </w:r>
-      <w:r>
-        <w:rPr>
-          <w:rFonts w:cs="Times New Roman"/>
-          <w:i/>
-          <w:color w:val="FF0000"/>
+          <w:b/>
+          <w:i/>
+          <w:color w:val="000000" w:themeColor="text1"/>
           <w:lang w:val="en-US"/>
         </w:rPr>
         <w:t xml:space="preserve"> </w:t>
@@ -952,16 +960,18 @@
         <w:jc w:val="both"/>
         <w:rPr>
           <w:rFonts w:cs="Times New Roman"/>
-          <w:i/>
-          <w:color w:val="FF0000"/>
-          <w:lang w:val="en-US"/>
-        </w:rPr>
-      </w:pPr>
-      <w:r>
-        <w:rPr>
-          <w:rFonts w:cs="Times New Roman"/>
-          <w:i/>
-          <w:color w:val="FF0000"/>
+          <w:b/>
+          <w:i/>
+          <w:color w:val="000000" w:themeColor="text1"/>
+          <w:lang w:val="en-US"/>
+        </w:rPr>
+      </w:pPr>
+      <w:r>
+        <w:rPr>
+          <w:rFonts w:cs="Times New Roman"/>
+          <w:b/>
+          <w:i/>
+          <w:color w:val="000000" w:themeColor="text1"/>
           <w:lang w:val="en-US"/>
         </w:rPr>
         <w:t>Similarly, in comprehensio</w:t>
@@ -969,8 +979,9 @@
       <w:r>
         <w:rPr>
           <w:rFonts w:cs="Times New Roman"/>
-          <w:i/>
-          <w:color w:val="FF0000"/>
+          <w:b/>
+          <w:i/>
+          <w:color w:val="000000" w:themeColor="text1"/>
           <w:lang w:val="en-US"/>
         </w:rPr>
         <w:t>n</w:t>
@@ -978,8 +989,9 @@
       <w:r>
         <w:rPr>
           <w:rFonts w:cs="Times New Roman"/>
-          <w:i/>
-          <w:color w:val="FF0000"/>
+          <w:b/>
+          <w:i/>
+          <w:color w:val="000000" w:themeColor="text1"/>
           <w:lang w:val="en-US"/>
         </w:rPr>
         <w:t xml:space="preserve">, if we label the two pieces of evidence in question as direct, we observe more directness inferences in listeners who observe ‘must/muss p’. </w:t>
@@ -988,8 +1000,9 @@
       <w:r>
         <w:rPr>
           <w:rFonts w:cs="Times New Roman"/>
-          <w:i/>
-          <w:color w:val="FF0000"/>
+          <w:b/>
+          <w:i/>
+          <w:color w:val="000000" w:themeColor="text1"/>
           <w:lang w:val="en-US"/>
         </w:rPr>
         <w:t>Again</w:t>
@@ -998,8 +1011,9 @@
       <w:r>
         <w:rPr>
           <w:rFonts w:cs="Times New Roman"/>
-          <w:i/>
-          <w:color w:val="FF0000"/>
+          <w:b/>
+          <w:i/>
+          <w:color w:val="000000" w:themeColor="text1"/>
           <w:lang w:val="en-US"/>
         </w:rPr>
         <w:t xml:space="preserve"> we have included the graph that demonstrates this below. The qualitative results from the statistical analysis remain the same.</w:t>
@@ -1086,16 +1100,18 @@
         <w:jc w:val="both"/>
         <w:rPr>
           <w:rFonts w:cs="Times New Roman"/>
-          <w:i/>
-          <w:color w:val="FF0000"/>
-          <w:lang w:val="en-US"/>
-        </w:rPr>
-      </w:pPr>
-      <w:r>
-        <w:rPr>
-          <w:rFonts w:cs="Times New Roman"/>
-          <w:i/>
-          <w:color w:val="FF0000"/>
+          <w:b/>
+          <w:i/>
+          <w:color w:val="000000" w:themeColor="text1"/>
+          <w:lang w:val="en-US"/>
+        </w:rPr>
+      </w:pPr>
+      <w:r>
+        <w:rPr>
+          <w:rFonts w:cs="Times New Roman"/>
+          <w:b/>
+          <w:i/>
+          <w:color w:val="000000" w:themeColor="text1"/>
           <w:lang w:val="en-US"/>
         </w:rPr>
         <w:t xml:space="preserve">We have </w:t>
@@ -1103,11 +1119,32 @@
       <w:r>
         <w:rPr>
           <w:rFonts w:cs="Times New Roman"/>
-          <w:i/>
-          <w:color w:val="FF0000"/>
-          <w:lang w:val="en-US"/>
-        </w:rPr>
-        <w:t>addressed this issue in Footnote 9.</w:t>
+          <w:b/>
+          <w:i/>
+          <w:color w:val="000000" w:themeColor="text1"/>
+          <w:lang w:val="en-US"/>
+        </w:rPr>
+        <w:t xml:space="preserve">addressed this issue in Footnote </w:t>
+      </w:r>
+      <w:r>
+        <w:rPr>
+          <w:rFonts w:cs="Times New Roman"/>
+          <w:b/>
+          <w:i/>
+          <w:color w:val="000000" w:themeColor="text1"/>
+          <w:lang w:val="en-US"/>
+        </w:rPr>
+        <w:t>10</w:t>
+      </w:r>
+      <w:r>
+        <w:rPr>
+          <w:rFonts w:cs="Times New Roman"/>
+          <w:b/>
+          <w:i/>
+          <w:color w:val="000000" w:themeColor="text1"/>
+          <w:lang w:val="en-US"/>
+        </w:rPr>
+        <w:t>.</w:t>
       </w:r>
     </w:p>
     <w:p>
@@ -1367,7 +1404,119 @@
           <w:rFonts w:cs="Times New Roman"/>
           <w:lang w:val="en-US"/>
         </w:rPr>
-        <w:t xml:space="preserve"> &amp; G’s claim, for on most pragmatic frameworks (e.g., (neo-)</w:t>
+        <w:t xml:space="preserve"> &amp; G’s claim, for on most pragmatic frameworks (e.g., (neo-)Gricean, Relevance Theoretic, etc.) there is consideration given to the processing costs associated with an expression. So, for example, on the relevance theoretic picture, the interpretation procedure aims for an interpretation of an utterance that is optimally relevant, where an interpretation is more relevant the more positive cognitive effects it engenders, and less relevant the more processing costs required to arrive at it. Therefore, even if </w:t>
+      </w:r>
+      <w:r>
+        <w:rPr>
+          <w:rFonts w:cs="Times New Roman"/>
+          <w:i/>
+          <w:iCs/>
+          <w:lang w:val="en-US"/>
+        </w:rPr>
+        <w:t xml:space="preserve">must F </w:t>
+      </w:r>
+      <w:r>
+        <w:rPr>
+          <w:rFonts w:cs="Times New Roman"/>
+          <w:lang w:val="en-US"/>
+        </w:rPr>
+        <w:t xml:space="preserve">conveys as strong a commitment as the bare form of </w:t>
+      </w:r>
+      <w:r>
+        <w:rPr>
+          <w:rFonts w:cs="Times New Roman"/>
+          <w:i/>
+          <w:iCs/>
+          <w:lang w:val="en-US"/>
+        </w:rPr>
+        <w:t>F</w:t>
+      </w:r>
+      <w:r>
+        <w:rPr>
+          <w:rFonts w:cs="Times New Roman"/>
+          <w:lang w:val="en-US"/>
+        </w:rPr>
+        <w:t xml:space="preserve">, the addition of </w:t>
+      </w:r>
+      <w:r>
+        <w:rPr>
+          <w:rFonts w:cs="Times New Roman"/>
+          <w:i/>
+          <w:iCs/>
+          <w:lang w:val="en-US"/>
+        </w:rPr>
+        <w:t>must</w:t>
+      </w:r>
+      <w:r>
+        <w:rPr>
+          <w:rFonts w:cs="Times New Roman"/>
+          <w:lang w:val="en-US"/>
+        </w:rPr>
+        <w:t xml:space="preserve"> increases processing cost, thereby causing interpreters to look for some additional information conveyed by the utterance to offset these costs and arrive at an optimally relevant interpretation. That additional information could be a hedge on the basic commitment that would have been conveyed by the bare form. Similarly, a Gricean picture would emphasize that a speaker could have said something more perspicuous by using the bare form, and therefore must imply something more through the addition of the superfluous </w:t>
+      </w:r>
+      <w:r>
+        <w:rPr>
+          <w:rFonts w:cs="Times New Roman"/>
+          <w:i/>
+          <w:iCs/>
+          <w:lang w:val="en-US"/>
+        </w:rPr>
+        <w:t>must</w:t>
+      </w:r>
+      <w:r>
+        <w:rPr>
+          <w:rFonts w:cs="Times New Roman"/>
+          <w:lang w:val="en-US"/>
+        </w:rPr>
+        <w:t xml:space="preserve">. Neither of these accounts entails that the addition of </w:t>
+      </w:r>
+      <w:r>
+        <w:rPr>
+          <w:rFonts w:cs="Times New Roman"/>
+          <w:i/>
+          <w:iCs/>
+          <w:lang w:val="en-US"/>
+        </w:rPr>
+        <w:t xml:space="preserve">must </w:t>
+      </w:r>
+      <w:r>
+        <w:rPr>
+          <w:rFonts w:cs="Times New Roman"/>
+          <w:lang w:val="en-US"/>
+        </w:rPr>
+        <w:t>serves to</w:t>
+      </w:r>
+      <w:r>
+        <w:rPr>
+          <w:rFonts w:cs="Times New Roman"/>
+          <w:i/>
+          <w:iCs/>
+          <w:lang w:val="en-US"/>
+        </w:rPr>
+        <w:t xml:space="preserve"> </w:t>
+      </w:r>
+      <w:r>
+        <w:rPr>
+          <w:rFonts w:cs="Times New Roman"/>
+          <w:lang w:val="en-US"/>
+        </w:rPr>
+        <w:t xml:space="preserve">convey anything weaker than the bare form without the addition of </w:t>
+      </w:r>
+      <w:r>
+        <w:rPr>
+          <w:rFonts w:cs="Times New Roman"/>
+          <w:i/>
+          <w:iCs/>
+          <w:lang w:val="en-US"/>
+        </w:rPr>
+        <w:t>must</w:t>
+      </w:r>
+      <w:r>
+        <w:rPr>
+          <w:rFonts w:cs="Times New Roman"/>
+          <w:lang w:val="en-US"/>
+        </w:rPr>
+        <w:t xml:space="preserve"> would have at the level of expression meaning. (I have focused on the interpretation/hearer’s side, but, of course, these and other pragmatic theories see a tight connection between how speakers interpret utterances and how speakers use utterances to communicate, so these accounts would also be useful in thinking about the results regarding speaker commitments.) We see the same basic pragmatic phenomena at work in the case of so-called transparent belief reports, such as “I believe the keys are in the car”—or, more to the point, perhaps, “I just know the keys are in the car”—where the commitment seems weaker than the bare claim that “the keys are in the car”. (See, for example, </w:t>
       </w:r>
       <w:proofErr w:type="spellStart"/>
       <w:r>
@@ -1375,7 +1524,7 @@
           <w:rFonts w:cs="Times New Roman"/>
           <w:lang w:val="en-US"/>
         </w:rPr>
-        <w:t>Gricean</w:t>
+        <w:t>Kauppinen</w:t>
       </w:r>
       <w:proofErr w:type="spellEnd"/>
       <w:r>
@@ -1383,8 +1532,25 @@
           <w:rFonts w:cs="Times New Roman"/>
           <w:lang w:val="en-US"/>
         </w:rPr>
-        <w:t xml:space="preserve">, Relevance Theoretic, etc.) there is consideration given to the processing costs associated with an expression. So, for example, on the relevance theoretic picture, the interpretation procedure aims for an interpretation of an utterance that is optimally relevant, where an interpretation is more relevant the more positive cognitive effects it engenders, and less relevant the more processing costs required to arrive at it. Therefore, even if </w:t>
-      </w:r>
+        <w:t xml:space="preserve">, 2010, “The pragmatics of transparent belief reports,” or </w:t>
+      </w:r>
+      <w:proofErr w:type="spellStart"/>
+      <w:r>
+        <w:rPr>
+          <w:rFonts w:cs="Times New Roman"/>
+          <w:lang w:val="en-US"/>
+        </w:rPr>
+        <w:t>Ifantidou</w:t>
+      </w:r>
+      <w:proofErr w:type="spellEnd"/>
+      <w:r>
+        <w:rPr>
+          <w:rFonts w:cs="Times New Roman"/>
+          <w:lang w:val="en-US"/>
+        </w:rPr>
+        <w:t xml:space="preserve">, 1994, </w:t>
+      </w:r>
+      <w:proofErr w:type="spellStart"/>
       <w:r>
         <w:rPr>
           <w:rFonts w:cs="Times New Roman"/>
@@ -1392,15 +1558,9 @@
           <w:iCs/>
           <w:lang w:val="en-US"/>
         </w:rPr>
-        <w:t xml:space="preserve">must F </w:t>
-      </w:r>
-      <w:r>
-        <w:rPr>
-          <w:rFonts w:cs="Times New Roman"/>
-          <w:lang w:val="en-US"/>
-        </w:rPr>
-        <w:t xml:space="preserve">conveys as strong a commitment as the bare form of </w:t>
-      </w:r>
+        <w:t>Evidentials</w:t>
+      </w:r>
+      <w:proofErr w:type="spellEnd"/>
       <w:r>
         <w:rPr>
           <w:rFonts w:cs="Times New Roman"/>
@@ -1408,181 +1568,230 @@
           <w:iCs/>
           <w:lang w:val="en-US"/>
         </w:rPr>
-        <w:t>F</w:t>
-      </w:r>
-      <w:r>
-        <w:rPr>
-          <w:rFonts w:cs="Times New Roman"/>
-          <w:lang w:val="en-US"/>
-        </w:rPr>
-        <w:t xml:space="preserve">, the addition of </w:t>
+        <w:t xml:space="preserve"> and Relevance</w:t>
+      </w:r>
+      <w:r>
+        <w:rPr>
+          <w:rFonts w:cs="Times New Roman"/>
+          <w:lang w:val="en-US"/>
+        </w:rPr>
+        <w:t>.)</w:t>
+      </w:r>
+    </w:p>
+    <w:p>
+      <w:pPr>
+        <w:jc w:val="both"/>
+        <w:rPr>
+          <w:rFonts w:cs="Times New Roman"/>
+          <w:i/>
+          <w:color w:val="FF0000"/>
+          <w:lang w:val="en-US"/>
+        </w:rPr>
+      </w:pPr>
+      <w:r>
+        <w:rPr>
+          <w:rFonts w:cs="Times New Roman"/>
+          <w:i/>
+          <w:color w:val="FF0000"/>
+          <w:lang w:val="en-US"/>
+        </w:rPr>
+        <w:t xml:space="preserve">Response: </w:t>
+      </w:r>
+      <w:r>
+        <w:rPr>
+          <w:rFonts w:cs="Times New Roman"/>
+          <w:i/>
+          <w:color w:val="FF0000"/>
+          <w:lang w:val="en-US"/>
+        </w:rPr>
+        <w:t xml:space="preserve">We have added Footnote 9 to address this issue </w:t>
+      </w:r>
+      <w:r>
+        <w:rPr>
+          <w:rFonts w:cs="Times New Roman"/>
+          <w:i/>
+          <w:color w:val="FF0000"/>
+          <w:lang w:val="en-US"/>
+        </w:rPr>
+        <w:t>while</w:t>
+      </w:r>
+      <w:r>
+        <w:rPr>
+          <w:rFonts w:cs="Times New Roman"/>
+          <w:i/>
+          <w:color w:val="FF0000"/>
+          <w:lang w:val="en-US"/>
+        </w:rPr>
+        <w:t xml:space="preserve"> point</w:t>
+      </w:r>
+      <w:r>
+        <w:rPr>
+          <w:rFonts w:cs="Times New Roman"/>
+          <w:i/>
+          <w:color w:val="FF0000"/>
+          <w:lang w:val="en-US"/>
+        </w:rPr>
+        <w:t>ing</w:t>
+      </w:r>
+      <w:r>
+        <w:rPr>
+          <w:rFonts w:cs="Times New Roman"/>
+          <w:i/>
+          <w:color w:val="FF0000"/>
+          <w:lang w:val="en-US"/>
+        </w:rPr>
+        <w:t xml:space="preserve"> to a previous conference presentation in which we made precisely such a proposal (and fleshed it out computationally). We had originally opted not to include this </w:t>
+      </w:r>
+      <w:r>
+        <w:rPr>
+          <w:rFonts w:cs="Times New Roman"/>
+          <w:i/>
+          <w:color w:val="FF0000"/>
+          <w:lang w:val="en-US"/>
+        </w:rPr>
+        <w:t xml:space="preserve">mention </w:t>
+      </w:r>
+      <w:r>
+        <w:rPr>
+          <w:rFonts w:cs="Times New Roman"/>
+          <w:i/>
+          <w:color w:val="FF0000"/>
+          <w:lang w:val="en-US"/>
+        </w:rPr>
+        <w:t>because there are plenty of post hoc stories that can be told ab</w:t>
+      </w:r>
+      <w:r>
+        <w:rPr>
+          <w:rFonts w:cs="Times New Roman"/>
+          <w:i/>
+          <w:color w:val="FF0000"/>
+          <w:lang w:val="en-US"/>
+        </w:rPr>
+        <w:t>out the source of the weakness.</w:t>
+      </w:r>
+      <w:bookmarkStart w:id="0" w:name="_GoBack"/>
+      <w:bookmarkEnd w:id="0"/>
+    </w:p>
+    <w:p>
+      <w:pPr>
+        <w:jc w:val="both"/>
+        <w:rPr>
+          <w:rFonts w:cs="Times New Roman"/>
+          <w:lang w:val="en-US"/>
+        </w:rPr>
+      </w:pPr>
+    </w:p>
+    <w:p>
+      <w:pPr>
+        <w:jc w:val="both"/>
+        <w:rPr>
+          <w:rFonts w:cs="Times New Roman"/>
+          <w:i/>
+          <w:color w:val="FF0000"/>
+          <w:lang w:val="en-US"/>
+        </w:rPr>
+      </w:pPr>
+      <w:r>
+        <w:rPr>
+          <w:rFonts w:cs="Times New Roman"/>
+          <w:i/>
+          <w:color w:val="FF0000"/>
+          <w:lang w:val="en-US"/>
+        </w:rPr>
+        <w:t>Accordingly, we have added the following reference to the manuscrip</w:t>
+      </w:r>
+      <w:r>
+        <w:rPr>
+          <w:rFonts w:cs="Times New Roman"/>
+          <w:i/>
+          <w:color w:val="FF0000"/>
+          <w:lang w:val="en-US"/>
+        </w:rPr>
+        <w:t>t:</w:t>
+      </w:r>
+    </w:p>
+    <w:p>
+      <w:pPr>
+        <w:jc w:val="both"/>
+        <w:rPr>
+          <w:rFonts w:cs="Times New Roman"/>
+          <w:i/>
+          <w:color w:val="FF0000"/>
+          <w:lang w:val="en-US"/>
+        </w:rPr>
+      </w:pPr>
+    </w:p>
+    <w:p>
+      <w:pPr>
+        <w:jc w:val="both"/>
+        <w:rPr>
+          <w:rFonts w:cs="Times New Roman"/>
+          <w:i/>
+          <w:color w:val="FF0000"/>
+          <w:lang w:val="en-US"/>
+        </w:rPr>
+      </w:pPr>
+      <w:r>
+        <w:rPr>
+          <w:rFonts w:cs="Times New Roman"/>
+          <w:bCs/>
+          <w:i/>
+          <w:color w:val="FF0000"/>
+          <w:lang w:val="en-US"/>
+        </w:rPr>
+        <w:t>Degen, J.</w:t>
+      </w:r>
+      <w:r>
+        <w:rPr>
+          <w:rFonts w:cs="Times New Roman"/>
+          <w:i/>
+          <w:color w:val="FF0000"/>
+          <w:lang w:val="en-US"/>
+        </w:rPr>
+        <w:t>, Kao, J., Scontras, G., and Goodman, N.D. (2015)</w:t>
+      </w:r>
+      <w:r>
+        <w:rPr>
+          <w:rFonts w:cs="Times New Roman"/>
+          <w:b/>
+          <w:bCs/>
+          <w:i/>
+          <w:color w:val="FF0000"/>
+          <w:lang w:val="en-US"/>
+        </w:rPr>
+        <w:t>. </w:t>
+      </w:r>
+      <w:hyperlink r:id="rId10" w:tgtFrame="_blank" w:history="1">
+        <w:r>
+          <w:rPr>
+            <w:rStyle w:val="Hyperlink"/>
+            <w:rFonts w:cs="Times New Roman"/>
+            <w:i/>
+            <w:color w:val="FF0000"/>
+            <w:lang w:val="en-US"/>
+          </w:rPr>
+          <w:t>A cost and information- theoretic account of epistemic “must”</w:t>
+        </w:r>
+      </w:hyperlink>
+      <w:r>
+        <w:rPr>
+          <w:rFonts w:cs="Times New Roman"/>
+          <w:i/>
+          <w:color w:val="FF0000"/>
+          <w:lang w:val="en-US"/>
+        </w:rPr>
+        <w:t>. Poster presented at </w:t>
       </w:r>
       <w:r>
         <w:rPr>
           <w:rFonts w:cs="Times New Roman"/>
           <w:i/>
           <w:iCs/>
-          <w:lang w:val="en-US"/>
-        </w:rPr>
-        <w:t>must</w:t>
-      </w:r>
-      <w:r>
-        <w:rPr>
-          <w:rFonts w:cs="Times New Roman"/>
-          <w:lang w:val="en-US"/>
-        </w:rPr>
-        <w:t xml:space="preserve"> increases processing cost, thereby causing interpreters to look for some additional information conveyed by the utterance to offset these costs and arrive at an optimally relevant interpretation. That additional information could be a hedge on the basic commitment that would have been conveyed by the bare form. Similarly, a </w:t>
-      </w:r>
-      <w:proofErr w:type="spellStart"/>
-      <w:r>
-        <w:rPr>
-          <w:rFonts w:cs="Times New Roman"/>
-          <w:lang w:val="en-US"/>
-        </w:rPr>
-        <w:t>Gricean</w:t>
-      </w:r>
-      <w:proofErr w:type="spellEnd"/>
-      <w:r>
-        <w:rPr>
-          <w:rFonts w:cs="Times New Roman"/>
-          <w:lang w:val="en-US"/>
-        </w:rPr>
-        <w:t xml:space="preserve"> picture would emphasize that a speaker could have said something more perspicuous by using the bare form, and therefore must imply something more through the addition of the superfluous </w:t>
-      </w:r>
-      <w:r>
-        <w:rPr>
-          <w:rFonts w:cs="Times New Roman"/>
-          <w:i/>
-          <w:iCs/>
-          <w:lang w:val="en-US"/>
-        </w:rPr>
-        <w:t>must</w:t>
-      </w:r>
-      <w:r>
-        <w:rPr>
-          <w:rFonts w:cs="Times New Roman"/>
-          <w:lang w:val="en-US"/>
-        </w:rPr>
-        <w:t xml:space="preserve">. Neither of these accounts entails that the addition of </w:t>
-      </w:r>
-      <w:r>
-        <w:rPr>
-          <w:rFonts w:cs="Times New Roman"/>
-          <w:i/>
-          <w:iCs/>
-          <w:lang w:val="en-US"/>
-        </w:rPr>
-        <w:t xml:space="preserve">must </w:t>
-      </w:r>
-      <w:r>
-        <w:rPr>
-          <w:rFonts w:cs="Times New Roman"/>
-          <w:lang w:val="en-US"/>
-        </w:rPr>
-        <w:t>serves to</w:t>
-      </w:r>
-      <w:r>
-        <w:rPr>
-          <w:rFonts w:cs="Times New Roman"/>
-          <w:i/>
-          <w:iCs/>
-          <w:lang w:val="en-US"/>
-        </w:rPr>
-        <w:t xml:space="preserve"> </w:t>
-      </w:r>
-      <w:r>
-        <w:rPr>
-          <w:rFonts w:cs="Times New Roman"/>
-          <w:lang w:val="en-US"/>
-        </w:rPr>
-        <w:t xml:space="preserve">convey anything weaker than the bare form without the addition of </w:t>
-      </w:r>
-      <w:r>
-        <w:rPr>
-          <w:rFonts w:cs="Times New Roman"/>
-          <w:i/>
-          <w:iCs/>
-          <w:lang w:val="en-US"/>
-        </w:rPr>
-        <w:t>must</w:t>
-      </w:r>
-      <w:r>
-        <w:rPr>
-          <w:rFonts w:cs="Times New Roman"/>
-          <w:lang w:val="en-US"/>
-        </w:rPr>
-        <w:t xml:space="preserve"> would have at the level of expression meaning. (I have focused on the interpretation/hearer’s side, but, of course, these and other pragmatic theories see a tight connection between how speakers interpret utterances and how speakers use utterances to communicate, so these accounts would also be useful in thinking about the results regarding speaker commitments.) We see the same basic pragmatic phenomena at work in the case of so-called transparent belief reports, such as “I believe the keys are in the car”—or, more to the point, perhaps, “I just know the keys are in the car”—where the commitment seems weaker than the bare claim that “the keys are in the car”. (See, for example, </w:t>
-      </w:r>
-      <w:proofErr w:type="spellStart"/>
-      <w:r>
-        <w:rPr>
-          <w:rFonts w:cs="Times New Roman"/>
-          <w:lang w:val="en-US"/>
-        </w:rPr>
-        <w:t>Kauppinen</w:t>
-      </w:r>
-      <w:proofErr w:type="spellEnd"/>
-      <w:r>
-        <w:rPr>
-          <w:rFonts w:cs="Times New Roman"/>
-          <w:lang w:val="en-US"/>
-        </w:rPr>
-        <w:t xml:space="preserve">, 2010, “The pragmatics of transparent belief reports,” or </w:t>
-      </w:r>
-      <w:proofErr w:type="spellStart"/>
-      <w:r>
-        <w:rPr>
-          <w:rFonts w:cs="Times New Roman"/>
-          <w:lang w:val="en-US"/>
-        </w:rPr>
-        <w:t>Ifantidou</w:t>
-      </w:r>
-      <w:proofErr w:type="spellEnd"/>
-      <w:r>
-        <w:rPr>
-          <w:rFonts w:cs="Times New Roman"/>
-          <w:lang w:val="en-US"/>
-        </w:rPr>
-        <w:t xml:space="preserve">, 1994, </w:t>
-      </w:r>
-      <w:proofErr w:type="spellStart"/>
-      <w:r>
-        <w:rPr>
-          <w:rFonts w:cs="Times New Roman"/>
-          <w:i/>
-          <w:iCs/>
-          <w:lang w:val="en-US"/>
-        </w:rPr>
-        <w:t>Evidentials</w:t>
-      </w:r>
-      <w:proofErr w:type="spellEnd"/>
-      <w:r>
-        <w:rPr>
-          <w:rFonts w:cs="Times New Roman"/>
-          <w:i/>
-          <w:iCs/>
-          <w:lang w:val="en-US"/>
-        </w:rPr>
-        <w:t xml:space="preserve"> and Relevance</w:t>
-      </w:r>
-      <w:r>
-        <w:rPr>
-          <w:rFonts w:cs="Times New Roman"/>
-          <w:lang w:val="en-US"/>
-        </w:rPr>
-        <w:t>.)</w:t>
-      </w:r>
-    </w:p>
-    <w:p>
-      <w:pPr>
-        <w:jc w:val="both"/>
-        <w:rPr>
-          <w:rFonts w:cs="Times New Roman"/>
-          <w:i/>
           <w:color w:val="FF0000"/>
           <w:lang w:val="en-US"/>
         </w:rPr>
-      </w:pPr>
+        <w:t>CUNY 2015</w:t>
+      </w:r>
       <w:r>
         <w:rPr>
           <w:rFonts w:cs="Times New Roman"/>
@@ -1590,7 +1799,7 @@
           <w:color w:val="FF0000"/>
           <w:lang w:val="en-US"/>
         </w:rPr>
-        <w:t>Response: XXX</w:t>
+        <w:t>, Los Angeles, Mar 19-21.</w:t>
       </w:r>
     </w:p>
     <w:p>
@@ -1623,8 +1832,8 @@
       </w:pPr>
     </w:p>
     <w:sectPr>
-      <w:footerReference w:type="even" r:id="rId10"/>
-      <w:footerReference w:type="default" r:id="rId11"/>
+      <w:footerReference w:type="even" r:id="rId11"/>
+      <w:footerReference w:type="default" r:id="rId12"/>
       <w:pgSz w:w="12240" w:h="15840"/>
       <w:pgMar w:top="1417" w:right="1417" w:bottom="1134" w:left="1417" w:header="708" w:footer="708" w:gutter="0"/>
       <w:cols w:space="708"/>
@@ -1722,7 +1931,7 @@
         <w:rStyle w:val="PageNumber"/>
         <w:noProof/>
       </w:rPr>
-      <w:t>3</w:t>
+      <w:t>2</w:t>
     </w:r>
     <w:r>
       <w:rPr>
@@ -3343,6 +3552,16 @@
       <w:lang w:val="en-US"/>
     </w:rPr>
   </w:style>
+  <w:style w:type="character" w:customStyle="1" w:styleId="UnresolvedMention">
+    <w:name w:val="Unresolved Mention"/>
+    <w:basedOn w:val="DefaultParagraphFont"/>
+    <w:uiPriority w:val="99"/>
+    <w:rsid w:val="0059693A"/>
+    <w:rPr>
+      <w:color w:val="605E5C"/>
+      <w:shd w:val="clear" w:color="auto" w:fill="E1DFDD"/>
+    </w:rPr>
+  </w:style>
 </w:styles>
 </file>
 
@@ -3669,7 +3888,7 @@
 </file>
 
 <file path=customXml/itemProps1.xml><?xml version="1.0" encoding="utf-8"?>
-<ds:datastoreItem xmlns:ds="http://schemas.openxmlformats.org/officeDocument/2006/customXml" ds:itemID="{AE6CC4C0-3DD7-FA48-94B2-B1DDD328D90C}">
+<ds:datastoreItem xmlns:ds="http://schemas.openxmlformats.org/officeDocument/2006/customXml" ds:itemID="{1E7A7756-004F-204C-8CA0-43BE2C297D97}">
   <ds:schemaRefs>
     <ds:schemaRef ds:uri="http://schemas.openxmlformats.org/officeDocument/2006/bibliography"/>
   </ds:schemaRefs>

</xml_diff>